<commit_message>
Huu Tho Sieu Cap Vip PRO
</commit_message>
<xml_diff>
--- a/HTTT2211032.docx
+++ b/HTTT2211032.docx
@@ -379,7 +379,9 @@
         <w:shd w:val="clear" w:color="auto" w:fill="92D050"/>
         <w:tblLayout w:type="autofit"/>
         <w:tblCellMar>
+          <w:top w:w="0" w:type="dxa"/>
           <w:left w:w="108" w:type="dxa"/>
+          <w:bottom w:w="0" w:type="dxa"/>
           <w:right w:w="108" w:type="dxa"/>
         </w:tblCellMar>
       </w:tblPr>
@@ -397,6 +399,12 @@
             <w:insideV w:val="single" w:color="auto" w:sz="4" w:space="0"/>
           </w:tblBorders>
           <w:shd w:val="clear" w:color="auto" w:fill="92D050"/>
+          <w:tblCellMar>
+            <w:top w:w="0" w:type="dxa"/>
+            <w:left w:w="108" w:type="dxa"/>
+            <w:bottom w:w="0" w:type="dxa"/>
+            <w:right w:w="108" w:type="dxa"/>
+          </w:tblCellMar>
         </w:tblPrEx>
         <w:tc>
           <w:tcPr>
@@ -405,6 +413,8 @@
           </w:tcPr>
           <w:p>
             <w:pPr>
+              <w:widowControl w:val="0"/>
+              <w:jc w:val="both"/>
               <w:rPr>
                 <w:color w:val="0000FF"/>
                 <w:vertAlign w:val="baseline"/>
@@ -470,7 +480,9 @@
             <w:insideV w:val="single" w:color="auto" w:sz="4" w:space="0"/>
           </w:tblBorders>
           <w:tblCellMar>
+            <w:top w:w="0" w:type="dxa"/>
             <w:left w:w="108" w:type="dxa"/>
+            <w:bottom w:w="0" w:type="dxa"/>
             <w:right w:w="108" w:type="dxa"/>
           </w:tblCellMar>
         </w:tblPrEx>
@@ -481,6 +493,8 @@
           </w:tcPr>
           <w:p>
             <w:pPr>
+              <w:widowControl w:val="0"/>
+              <w:jc w:val="both"/>
               <w:rPr>
                 <w:color w:val="0000FF"/>
                 <w:vertAlign w:val="baseline"/>
@@ -746,7 +760,9 @@
         <w:shd w:val="clear" w:color="auto" w:fill="92D050"/>
         <w:tblLayout w:type="autofit"/>
         <w:tblCellMar>
+          <w:top w:w="0" w:type="dxa"/>
           <w:left w:w="108" w:type="dxa"/>
+          <w:bottom w:w="0" w:type="dxa"/>
           <w:right w:w="108" w:type="dxa"/>
         </w:tblCellMar>
       </w:tblPr>
@@ -765,7 +781,9 @@
           </w:tblBorders>
           <w:shd w:val="clear" w:color="auto" w:fill="92D050"/>
           <w:tblCellMar>
+            <w:top w:w="0" w:type="dxa"/>
             <w:left w:w="108" w:type="dxa"/>
+            <w:bottom w:w="0" w:type="dxa"/>
             <w:right w:w="108" w:type="dxa"/>
           </w:tblCellMar>
         </w:tblPrEx>
@@ -776,6 +794,8 @@
           </w:tcPr>
           <w:p>
             <w:pPr>
+              <w:widowControl w:val="0"/>
+              <w:jc w:val="both"/>
               <w:rPr>
                 <w:vertAlign w:val="baseline"/>
               </w:rPr>
@@ -836,9 +856,10 @@
             <w:insideH w:val="single" w:color="auto" w:sz="4" w:space="0"/>
             <w:insideV w:val="single" w:color="auto" w:sz="4" w:space="0"/>
           </w:tblBorders>
-          <w:shd w:val="clear" w:color="auto" w:fill="92D050"/>
           <w:tblCellMar>
+            <w:top w:w="0" w:type="dxa"/>
             <w:left w:w="108" w:type="dxa"/>
+            <w:bottom w:w="0" w:type="dxa"/>
             <w:right w:w="108" w:type="dxa"/>
           </w:tblCellMar>
         </w:tblPrEx>
@@ -849,6 +870,8 @@
           </w:tcPr>
           <w:p>
             <w:pPr>
+              <w:widowControl w:val="0"/>
+              <w:jc w:val="both"/>
               <w:rPr>
                 <w:vertAlign w:val="baseline"/>
               </w:rPr>
@@ -1046,9 +1069,255 @@
     <w:p/>
     <w:p/>
     <w:p/>
+    <w:p/>
+    <w:p/>
+    <w:p/>
+    <w:p/>
+    <w:p/>
+    <w:p/>
+    <w:p/>
+    <w:p/>
+    <w:p/>
+    <w:p/>
+    <w:p/>
+    <w:p/>
+    <w:p/>
+    <w:p/>
+    <w:p/>
+    <w:p/>
+    <w:p/>
+    <w:p/>
+    <w:p/>
+    <w:p/>
+    <w:p>
+      <w:r>
+        <w:drawing>
+          <wp:inline distT="0" distB="0" distL="114300" distR="114300">
+            <wp:extent cx="5272405" cy="2378710"/>
+            <wp:effectExtent l="0" t="0" r="635" b="13970"/>
+            <wp:docPr id="2" name="Picture 1"/>
+            <wp:cNvGraphicFramePr>
+              <a:graphicFrameLocks xmlns:a="http://schemas.openxmlformats.org/drawingml/2006/main" noChangeAspect="1"/>
+            </wp:cNvGraphicFramePr>
+            <a:graphic xmlns:a="http://schemas.openxmlformats.org/drawingml/2006/main">
+              <a:graphicData uri="http://schemas.openxmlformats.org/drawingml/2006/picture">
+                <pic:pic xmlns:pic="http://schemas.openxmlformats.org/drawingml/2006/picture">
+                  <pic:nvPicPr>
+                    <pic:cNvPr id="2" name="Picture 1"/>
+                    <pic:cNvPicPr>
+                      <a:picLocks noChangeAspect="1"/>
+                    </pic:cNvPicPr>
+                  </pic:nvPicPr>
+                  <pic:blipFill>
+                    <a:blip r:embed="rId22"/>
+                    <a:stretch>
+                      <a:fillRect/>
+                    </a:stretch>
+                  </pic:blipFill>
+                  <pic:spPr>
+                    <a:xfrm>
+                      <a:off x="0" y="0"/>
+                      <a:ext cx="5272405" cy="2378710"/>
+                    </a:xfrm>
+                    <a:prstGeom prst="rect">
+                      <a:avLst/>
+                    </a:prstGeom>
+                    <a:noFill/>
+                    <a:ln>
+                      <a:noFill/>
+                    </a:ln>
+                  </pic:spPr>
+                </pic:pic>
+              </a:graphicData>
+            </a:graphic>
+          </wp:inline>
+        </w:drawing>
+      </w:r>
+    </w:p>
+    <w:p/>
+    <w:p/>
+    <w:p/>
+    <w:p/>
+    <w:p/>
+    <w:p>
+      <w:r>
+        <w:drawing>
+          <wp:inline distT="0" distB="0" distL="114300" distR="114300">
+            <wp:extent cx="5271770" cy="3425825"/>
+            <wp:effectExtent l="0" t="0" r="1270" b="3175"/>
+            <wp:docPr id="9" name="Picture 2"/>
+            <wp:cNvGraphicFramePr>
+              <a:graphicFrameLocks xmlns:a="http://schemas.openxmlformats.org/drawingml/2006/main" noChangeAspect="1"/>
+            </wp:cNvGraphicFramePr>
+            <a:graphic xmlns:a="http://schemas.openxmlformats.org/drawingml/2006/main">
+              <a:graphicData uri="http://schemas.openxmlformats.org/drawingml/2006/picture">
+                <pic:pic xmlns:pic="http://schemas.openxmlformats.org/drawingml/2006/picture">
+                  <pic:nvPicPr>
+                    <pic:cNvPr id="9" name="Picture 2"/>
+                    <pic:cNvPicPr>
+                      <a:picLocks noChangeAspect="1"/>
+                    </pic:cNvPicPr>
+                  </pic:nvPicPr>
+                  <pic:blipFill>
+                    <a:blip r:embed="rId23"/>
+                    <a:stretch>
+                      <a:fillRect/>
+                    </a:stretch>
+                  </pic:blipFill>
+                  <pic:spPr>
+                    <a:xfrm>
+                      <a:off x="0" y="0"/>
+                      <a:ext cx="5271770" cy="3425825"/>
+                    </a:xfrm>
+                    <a:prstGeom prst="rect">
+                      <a:avLst/>
+                    </a:prstGeom>
+                    <a:noFill/>
+                    <a:ln>
+                      <a:noFill/>
+                    </a:ln>
+                  </pic:spPr>
+                </pic:pic>
+              </a:graphicData>
+            </a:graphic>
+          </wp:inline>
+        </w:drawing>
+      </w:r>
+    </w:p>
+    <w:p/>
+    <w:p/>
+    <w:p/>
+    <w:p/>
+    <w:p/>
+    <w:p/>
+    <w:p/>
+    <w:p/>
+    <w:p/>
+    <w:p/>
+    <w:p/>
+    <w:p/>
+    <w:p/>
+    <w:p/>
+    <w:p/>
+    <w:p>
+      <w:r>
+        <w:drawing>
+          <wp:inline distT="0" distB="0" distL="114300" distR="114300">
+            <wp:extent cx="5266690" cy="2797810"/>
+            <wp:effectExtent l="0" t="0" r="6350" b="6350"/>
+            <wp:docPr id="25" name="Picture 7"/>
+            <wp:cNvGraphicFramePr>
+              <a:graphicFrameLocks xmlns:a="http://schemas.openxmlformats.org/drawingml/2006/main" noChangeAspect="1"/>
+            </wp:cNvGraphicFramePr>
+            <a:graphic xmlns:a="http://schemas.openxmlformats.org/drawingml/2006/main">
+              <a:graphicData uri="http://schemas.openxmlformats.org/drawingml/2006/picture">
+                <pic:pic xmlns:pic="http://schemas.openxmlformats.org/drawingml/2006/picture">
+                  <pic:nvPicPr>
+                    <pic:cNvPr id="25" name="Picture 7"/>
+                    <pic:cNvPicPr>
+                      <a:picLocks noChangeAspect="1"/>
+                    </pic:cNvPicPr>
+                  </pic:nvPicPr>
+                  <pic:blipFill>
+                    <a:blip r:embed="rId24"/>
+                    <a:stretch>
+                      <a:fillRect/>
+                    </a:stretch>
+                  </pic:blipFill>
+                  <pic:spPr>
+                    <a:xfrm>
+                      <a:off x="0" y="0"/>
+                      <a:ext cx="5266690" cy="2797810"/>
+                    </a:xfrm>
+                    <a:prstGeom prst="rect">
+                      <a:avLst/>
+                    </a:prstGeom>
+                    <a:noFill/>
+                    <a:ln>
+                      <a:noFill/>
+                    </a:ln>
+                  </pic:spPr>
+                </pic:pic>
+              </a:graphicData>
+            </a:graphic>
+          </wp:inline>
+        </w:drawing>
+      </w:r>
+    </w:p>
+    <w:p/>
+    <w:p/>
     <w:p>
       <w:bookmarkStart w:id="0" w:name="_GoBack"/>
-      <w:bookmarkEnd w:id="0"/>
+      <w:r>
+        <w:drawing>
+          <wp:inline distT="0" distB="0" distL="114300" distR="114300">
+            <wp:extent cx="5266055" cy="3943350"/>
+            <wp:effectExtent l="0" t="0" r="6985" b="3810"/>
+            <wp:docPr id="27" name="Picture 9"/>
+            <wp:cNvGraphicFramePr>
+              <a:graphicFrameLocks xmlns:a="http://schemas.openxmlformats.org/drawingml/2006/main" noChangeAspect="1"/>
+            </wp:cNvGraphicFramePr>
+            <a:graphic xmlns:a="http://schemas.openxmlformats.org/drawingml/2006/main">
+              <a:graphicData uri="http://schemas.openxmlformats.org/drawingml/2006/picture">
+                <pic:pic xmlns:pic="http://schemas.openxmlformats.org/drawingml/2006/picture">
+                  <pic:nvPicPr>
+                    <pic:cNvPr id="27" name="Picture 9"/>
+                    <pic:cNvPicPr>
+                      <a:picLocks noChangeAspect="1"/>
+                    </pic:cNvPicPr>
+                  </pic:nvPicPr>
+                  <pic:blipFill>
+                    <a:blip r:embed="rId25"/>
+                    <a:stretch>
+                      <a:fillRect/>
+                    </a:stretch>
+                  </pic:blipFill>
+                  <pic:spPr>
+                    <a:xfrm>
+                      <a:off x="0" y="0"/>
+                      <a:ext cx="5266055" cy="3943350"/>
+                    </a:xfrm>
+                    <a:prstGeom prst="rect">
+                      <a:avLst/>
+                    </a:prstGeom>
+                    <a:noFill/>
+                    <a:ln>
+                      <a:noFill/>
+                    </a:ln>
+                  </pic:spPr>
+                </pic:pic>
+              </a:graphicData>
+            </a:graphic>
+          </wp:inline>
+        </w:drawing>
+      </w:r>
+    </w:p>
+    <w:bookmarkEnd w:id="0"/>
+    <w:p/>
+    <w:p/>
+    <w:p/>
+    <w:p/>
+    <w:p/>
+    <w:p/>
+    <w:p/>
+    <w:p/>
+    <w:p/>
+    <w:p/>
+    <w:p/>
+    <w:p/>
+    <w:p/>
+    <w:p/>
+    <w:p/>
+    <w:p/>
+    <w:p/>
+    <w:p/>
+    <w:p>
+      <w:pPr>
+        <w:rPr>
+          <w:rFonts w:hint="default"/>
+          <w:lang w:val="en-US"/>
+        </w:rPr>
+      </w:pPr>
     </w:p>
     <w:sectPr>
       <w:pgSz w:w="11906" w:h="16838"/>

</xml_diff>